<commit_message>
Checklist after meeting 15/2/21
</commit_message>
<xml_diff>
--- a/Group2 - Report 3/Assignment 3 Checklist.docx
+++ b/Group2 - Report 3/Assignment 3 Checklist.docx
@@ -36,8 +36,8 @@
       </w:tblPr>
       <w:tblGrid>
         <w:gridCol w:w="5858"/>
-        <w:gridCol w:w="1437"/>
-        <w:gridCol w:w="1437"/>
+        <w:gridCol w:w="1225"/>
+        <w:gridCol w:w="1649"/>
         <w:gridCol w:w="1437"/>
       </w:tblGrid>
       <w:tr>
@@ -63,7 +63,7 @@
         </w:tc>
         <w:tc>
           <w:tcPr>
-            <w:tcW w:w="1437" w:type="dxa"/>
+            <w:tcW w:w="1225" w:type="dxa"/>
             <w:shd w:val="clear" w:color="auto" w:fill="DBE5F1" w:themeFill="accent1" w:themeFillTint="33"/>
             <w:tcMar>
               <w:left w:w="29" w:type="dxa"/>
@@ -82,7 +82,7 @@
         </w:tc>
         <w:tc>
           <w:tcPr>
-            <w:tcW w:w="1437" w:type="dxa"/>
+            <w:tcW w:w="1649" w:type="dxa"/>
             <w:shd w:val="clear" w:color="auto" w:fill="DBE5F1" w:themeFill="accent1" w:themeFillTint="33"/>
             <w:tcMar>
               <w:left w:w="29" w:type="dxa"/>
@@ -260,7 +260,7 @@
         </w:tc>
         <w:tc>
           <w:tcPr>
-            <w:tcW w:w="1437" w:type="dxa"/>
+            <w:tcW w:w="1225" w:type="dxa"/>
             <w:tcMar>
               <w:left w:w="29" w:type="dxa"/>
               <w:right w:w="29" w:type="dxa"/>
@@ -273,16 +273,13 @@
               <w:jc w:val="center"/>
             </w:pPr>
             <w:r>
-              <w:rPr>
-                <w:highlight w:val="red"/>
-              </w:rPr>
-              <w:t>TBA</w:t>
+              <w:t>Matthew</w:t>
             </w:r>
           </w:p>
         </w:tc>
         <w:tc>
           <w:tcPr>
-            <w:tcW w:w="1437" w:type="dxa"/>
+            <w:tcW w:w="1649" w:type="dxa"/>
             <w:tcMar>
               <w:left w:w="29" w:type="dxa"/>
               <w:right w:w="29" w:type="dxa"/>
@@ -382,7 +379,7 @@
         </w:tc>
         <w:tc>
           <w:tcPr>
-            <w:tcW w:w="1437" w:type="dxa"/>
+            <w:tcW w:w="1225" w:type="dxa"/>
             <w:tcMar>
               <w:left w:w="29" w:type="dxa"/>
               <w:right w:w="29" w:type="dxa"/>
@@ -401,7 +398,7 @@
         </w:tc>
         <w:tc>
           <w:tcPr>
-            <w:tcW w:w="1437" w:type="dxa"/>
+            <w:tcW w:w="1649" w:type="dxa"/>
             <w:tcMar>
               <w:left w:w="29" w:type="dxa"/>
               <w:right w:w="29" w:type="dxa"/>
@@ -464,7 +461,7 @@
         </w:tc>
         <w:tc>
           <w:tcPr>
-            <w:tcW w:w="1437" w:type="dxa"/>
+            <w:tcW w:w="1225" w:type="dxa"/>
             <w:tcMar>
               <w:left w:w="29" w:type="dxa"/>
               <w:right w:w="29" w:type="dxa"/>
@@ -483,7 +480,7 @@
         </w:tc>
         <w:tc>
           <w:tcPr>
-            <w:tcW w:w="1437" w:type="dxa"/>
+            <w:tcW w:w="1649" w:type="dxa"/>
             <w:tcMar>
               <w:left w:w="29" w:type="dxa"/>
               <w:right w:w="29" w:type="dxa"/>
@@ -551,7 +548,7 @@
         </w:tc>
         <w:tc>
           <w:tcPr>
-            <w:tcW w:w="1437" w:type="dxa"/>
+            <w:tcW w:w="1225" w:type="dxa"/>
             <w:tcMar>
               <w:left w:w="29" w:type="dxa"/>
               <w:right w:w="29" w:type="dxa"/>
@@ -570,7 +567,7 @@
         </w:tc>
         <w:tc>
           <w:tcPr>
-            <w:tcW w:w="1437" w:type="dxa"/>
+            <w:tcW w:w="1649" w:type="dxa"/>
             <w:tcMar>
               <w:left w:w="29" w:type="dxa"/>
               <w:right w:w="29" w:type="dxa"/>
@@ -627,16 +624,13 @@
               <w:pStyle w:val="Chores"/>
             </w:pPr>
             <w:r>
-              <w:t>GPS</w:t>
-            </w:r>
-            <w:r>
-              <w:t xml:space="preserve"> prototype, documentation, and video*</w:t>
+              <w:t>GPS prototype, documentation, and video*</w:t>
             </w:r>
           </w:p>
         </w:tc>
         <w:tc>
           <w:tcPr>
-            <w:tcW w:w="1437" w:type="dxa"/>
+            <w:tcW w:w="1225" w:type="dxa"/>
             <w:tcMar>
               <w:left w:w="29" w:type="dxa"/>
               <w:right w:w="29" w:type="dxa"/>
@@ -655,7 +649,7 @@
         </w:tc>
         <w:tc>
           <w:tcPr>
-            <w:tcW w:w="1437" w:type="dxa"/>
+            <w:tcW w:w="1649" w:type="dxa"/>
             <w:tcMar>
               <w:left w:w="29" w:type="dxa"/>
               <w:right w:w="29" w:type="dxa"/>
@@ -669,9 +663,9 @@
             </w:pPr>
             <w:r>
               <w:rPr>
-                <w:highlight w:val="red"/>
+                <w:highlight w:val="green"/>
               </w:rPr>
-              <w:t>NO</w:t>
+              <w:t>YES</w:t>
             </w:r>
           </w:p>
         </w:tc>
@@ -712,13 +706,101 @@
               <w:pStyle w:val="Chores"/>
             </w:pPr>
             <w:r>
+              <w:t>Wireframes and prototype collar image</w:t>
+            </w:r>
+          </w:p>
+        </w:tc>
+        <w:tc>
+          <w:tcPr>
+            <w:tcW w:w="1225" w:type="dxa"/>
+            <w:tcMar>
+              <w:left w:w="29" w:type="dxa"/>
+              <w:right w:w="29" w:type="dxa"/>
+            </w:tcMar>
+            <w:vAlign w:val="center"/>
+          </w:tcPr>
+          <w:p>
+            <w:pPr>
+              <w:pStyle w:val="Chores"/>
+              <w:jc w:val="center"/>
+            </w:pPr>
+            <w:r>
+              <w:t>Victor</w:t>
+            </w:r>
+          </w:p>
+        </w:tc>
+        <w:tc>
+          <w:tcPr>
+            <w:tcW w:w="1649" w:type="dxa"/>
+            <w:tcMar>
+              <w:left w:w="29" w:type="dxa"/>
+              <w:right w:w="29" w:type="dxa"/>
+            </w:tcMar>
+            <w:vAlign w:val="center"/>
+          </w:tcPr>
+          <w:p>
+            <w:pPr>
+              <w:pStyle w:val="Chores"/>
+              <w:jc w:val="center"/>
+              <w:rPr>
+                <w:highlight w:val="red"/>
+              </w:rPr>
+            </w:pPr>
+            <w:r>
+              <w:rPr>
+                <w:highlight w:val="green"/>
+              </w:rPr>
+              <w:t>YES</w:t>
+            </w:r>
+          </w:p>
+        </w:tc>
+        <w:tc>
+          <w:tcPr>
+            <w:tcW w:w="1437" w:type="dxa"/>
+            <w:tcMar>
+              <w:left w:w="29" w:type="dxa"/>
+              <w:right w:w="29" w:type="dxa"/>
+            </w:tcMar>
+            <w:vAlign w:val="center"/>
+          </w:tcPr>
+          <w:p>
+            <w:pPr>
+              <w:pStyle w:val="Chores"/>
+              <w:jc w:val="center"/>
+              <w:rPr>
+                <w:highlight w:val="red"/>
+              </w:rPr>
+            </w:pPr>
+            <w:r>
+              <w:rPr>
+                <w:highlight w:val="red"/>
+              </w:rPr>
+              <w:t>NO</w:t>
+            </w:r>
+          </w:p>
+        </w:tc>
+      </w:tr>
+      <w:tr>
+        <w:trPr>
+          <w:trHeight w:val="622"/>
+        </w:trPr>
+        <w:tc>
+          <w:tcPr>
+            <w:tcW w:w="5858" w:type="dxa"/>
+            <w:vAlign w:val="center"/>
+          </w:tcPr>
+          <w:p>
+            <w:pPr>
+              <w:pStyle w:val="Chores"/>
+            </w:pPr>
+            <w:r>
               <w:t>Team Profile</w:t>
             </w:r>
           </w:p>
         </w:tc>
         <w:tc>
           <w:tcPr>
-            <w:tcW w:w="1437" w:type="dxa"/>
+            <w:tcW w:w="1225" w:type="dxa"/>
             <w:tcMar>
               <w:left w:w="29" w:type="dxa"/>
               <w:right w:w="29" w:type="dxa"/>
@@ -737,7 +819,7 @@
         </w:tc>
         <w:tc>
           <w:tcPr>
-            <w:tcW w:w="1437" w:type="dxa"/>
+            <w:tcW w:w="1649" w:type="dxa"/>
             <w:tcMar>
               <w:left w:w="29" w:type="dxa"/>
               <w:right w:w="29" w:type="dxa"/>
@@ -800,7 +882,7 @@
         </w:tc>
         <w:tc>
           <w:tcPr>
-            <w:tcW w:w="1437" w:type="dxa"/>
+            <w:tcW w:w="1225" w:type="dxa"/>
             <w:tcMar>
               <w:left w:w="29" w:type="dxa"/>
               <w:right w:w="29" w:type="dxa"/>
@@ -813,16 +895,13 @@
               <w:jc w:val="center"/>
             </w:pPr>
             <w:r>
-              <w:rPr>
-                <w:highlight w:val="red"/>
-              </w:rPr>
-              <w:t>TBA</w:t>
+              <w:t>Victor</w:t>
             </w:r>
           </w:p>
         </w:tc>
         <w:tc>
           <w:tcPr>
-            <w:tcW w:w="1437" w:type="dxa"/>
+            <w:tcW w:w="1649" w:type="dxa"/>
             <w:tcMar>
               <w:left w:w="29" w:type="dxa"/>
               <w:right w:w="29" w:type="dxa"/>
@@ -885,7 +964,7 @@
         </w:tc>
         <w:tc>
           <w:tcPr>
-            <w:tcW w:w="1437" w:type="dxa"/>
+            <w:tcW w:w="1225" w:type="dxa"/>
             <w:tcMar>
               <w:left w:w="29" w:type="dxa"/>
               <w:right w:w="29" w:type="dxa"/>
@@ -904,7 +983,669 @@
         </w:tc>
         <w:tc>
           <w:tcPr>
+            <w:tcW w:w="1649" w:type="dxa"/>
+            <w:tcMar>
+              <w:left w:w="29" w:type="dxa"/>
+              <w:right w:w="29" w:type="dxa"/>
+            </w:tcMar>
+            <w:vAlign w:val="center"/>
+          </w:tcPr>
+          <w:p>
+            <w:pPr>
+              <w:pStyle w:val="Chores"/>
+              <w:jc w:val="center"/>
+            </w:pPr>
+            <w:r>
+              <w:rPr>
+                <w:highlight w:val="green"/>
+              </w:rPr>
+              <w:t>YES</w:t>
+            </w:r>
+          </w:p>
+        </w:tc>
+        <w:tc>
+          <w:tcPr>
             <w:tcW w:w="1437" w:type="dxa"/>
+            <w:tcMar>
+              <w:left w:w="29" w:type="dxa"/>
+              <w:right w:w="29" w:type="dxa"/>
+            </w:tcMar>
+            <w:vAlign w:val="center"/>
+          </w:tcPr>
+          <w:p>
+            <w:pPr>
+              <w:pStyle w:val="Chores"/>
+              <w:jc w:val="center"/>
+            </w:pPr>
+            <w:r>
+              <w:rPr>
+                <w:highlight w:val="red"/>
+              </w:rPr>
+              <w:t>NO</w:t>
+            </w:r>
+          </w:p>
+        </w:tc>
+      </w:tr>
+      <w:tr>
+        <w:trPr>
+          <w:trHeight w:val="622"/>
+        </w:trPr>
+        <w:tc>
+          <w:tcPr>
+            <w:tcW w:w="5858" w:type="dxa"/>
+            <w:vAlign w:val="center"/>
+          </w:tcPr>
+          <w:p>
+            <w:pPr>
+              <w:pStyle w:val="Chores"/>
+            </w:pPr>
+            <w:r>
+              <w:lastRenderedPageBreak/>
+              <w:t>Project Description: Landscape and Motivation</w:t>
+            </w:r>
+          </w:p>
+        </w:tc>
+        <w:tc>
+          <w:tcPr>
+            <w:tcW w:w="1225" w:type="dxa"/>
+            <w:tcMar>
+              <w:left w:w="29" w:type="dxa"/>
+              <w:right w:w="29" w:type="dxa"/>
+            </w:tcMar>
+            <w:vAlign w:val="center"/>
+          </w:tcPr>
+          <w:p>
+            <w:pPr>
+              <w:pStyle w:val="Chores"/>
+              <w:jc w:val="center"/>
+            </w:pPr>
+            <w:r>
+              <w:t>Connor</w:t>
+            </w:r>
+          </w:p>
+        </w:tc>
+        <w:tc>
+          <w:tcPr>
+            <w:tcW w:w="1649" w:type="dxa"/>
+            <w:tcMar>
+              <w:left w:w="29" w:type="dxa"/>
+              <w:right w:w="29" w:type="dxa"/>
+            </w:tcMar>
+            <w:vAlign w:val="center"/>
+          </w:tcPr>
+          <w:p>
+            <w:pPr>
+              <w:pStyle w:val="Chores"/>
+              <w:jc w:val="center"/>
+            </w:pPr>
+            <w:r>
+              <w:rPr>
+                <w:highlight w:val="green"/>
+              </w:rPr>
+              <w:t>YES</w:t>
+            </w:r>
+          </w:p>
+        </w:tc>
+        <w:tc>
+          <w:tcPr>
+            <w:tcW w:w="1437" w:type="dxa"/>
+            <w:tcMar>
+              <w:left w:w="29" w:type="dxa"/>
+              <w:right w:w="29" w:type="dxa"/>
+            </w:tcMar>
+            <w:vAlign w:val="center"/>
+          </w:tcPr>
+          <w:p>
+            <w:pPr>
+              <w:pStyle w:val="Chores"/>
+              <w:jc w:val="center"/>
+            </w:pPr>
+            <w:r>
+              <w:rPr>
+                <w:highlight w:val="red"/>
+              </w:rPr>
+              <w:t>NO</w:t>
+            </w:r>
+          </w:p>
+        </w:tc>
+      </w:tr>
+      <w:tr>
+        <w:trPr>
+          <w:trHeight w:val="622"/>
+        </w:trPr>
+        <w:tc>
+          <w:tcPr>
+            <w:tcW w:w="5858" w:type="dxa"/>
+            <w:vAlign w:val="center"/>
+          </w:tcPr>
+          <w:p>
+            <w:pPr>
+              <w:pStyle w:val="Chores"/>
+            </w:pPr>
+            <w:r>
+              <w:t>Project Description: Plans and Progress</w:t>
+            </w:r>
+          </w:p>
+        </w:tc>
+        <w:tc>
+          <w:tcPr>
+            <w:tcW w:w="1225" w:type="dxa"/>
+            <w:tcMar>
+              <w:left w:w="29" w:type="dxa"/>
+              <w:right w:w="29" w:type="dxa"/>
+            </w:tcMar>
+            <w:vAlign w:val="center"/>
+          </w:tcPr>
+          <w:p>
+            <w:pPr>
+              <w:pStyle w:val="Chores"/>
+              <w:jc w:val="center"/>
+            </w:pPr>
+            <w:proofErr w:type="spellStart"/>
+            <w:r>
+              <w:t>Kanav</w:t>
+            </w:r>
+            <w:proofErr w:type="spellEnd"/>
+            <w:r>
+              <w:t>/Connor</w:t>
+            </w:r>
+          </w:p>
+        </w:tc>
+        <w:tc>
+          <w:tcPr>
+            <w:tcW w:w="1649" w:type="dxa"/>
+            <w:tcMar>
+              <w:left w:w="29" w:type="dxa"/>
+              <w:right w:w="29" w:type="dxa"/>
+            </w:tcMar>
+            <w:vAlign w:val="center"/>
+          </w:tcPr>
+          <w:p>
+            <w:pPr>
+              <w:pStyle w:val="Chores"/>
+              <w:jc w:val="center"/>
+            </w:pPr>
+            <w:r>
+              <w:rPr>
+                <w:highlight w:val="red"/>
+              </w:rPr>
+              <w:t>NO</w:t>
+            </w:r>
+          </w:p>
+        </w:tc>
+        <w:tc>
+          <w:tcPr>
+            <w:tcW w:w="1437" w:type="dxa"/>
+            <w:tcMar>
+              <w:left w:w="29" w:type="dxa"/>
+              <w:right w:w="29" w:type="dxa"/>
+            </w:tcMar>
+            <w:vAlign w:val="center"/>
+          </w:tcPr>
+          <w:p>
+            <w:pPr>
+              <w:pStyle w:val="Chores"/>
+              <w:jc w:val="center"/>
+            </w:pPr>
+            <w:r>
+              <w:rPr>
+                <w:highlight w:val="red"/>
+              </w:rPr>
+              <w:t>NO</w:t>
+            </w:r>
+          </w:p>
+        </w:tc>
+      </w:tr>
+      <w:tr>
+        <w:trPr>
+          <w:trHeight w:val="622"/>
+        </w:trPr>
+        <w:tc>
+          <w:tcPr>
+            <w:tcW w:w="5858" w:type="dxa"/>
+            <w:vAlign w:val="center"/>
+          </w:tcPr>
+          <w:p>
+            <w:pPr>
+              <w:pStyle w:val="Chores"/>
+            </w:pPr>
+            <w:r>
+              <w:t xml:space="preserve">Project Description: Roles </w:t>
+            </w:r>
+          </w:p>
+        </w:tc>
+        <w:tc>
+          <w:tcPr>
+            <w:tcW w:w="1225" w:type="dxa"/>
+            <w:tcMar>
+              <w:left w:w="29" w:type="dxa"/>
+              <w:right w:w="29" w:type="dxa"/>
+            </w:tcMar>
+            <w:vAlign w:val="center"/>
+          </w:tcPr>
+          <w:p>
+            <w:pPr>
+              <w:pStyle w:val="Chores"/>
+              <w:jc w:val="center"/>
+            </w:pPr>
+            <w:r>
+              <w:t>Mark</w:t>
+            </w:r>
+          </w:p>
+        </w:tc>
+        <w:tc>
+          <w:tcPr>
+            <w:tcW w:w="1649" w:type="dxa"/>
+            <w:tcMar>
+              <w:left w:w="29" w:type="dxa"/>
+              <w:right w:w="29" w:type="dxa"/>
+            </w:tcMar>
+            <w:vAlign w:val="center"/>
+          </w:tcPr>
+          <w:p>
+            <w:pPr>
+              <w:pStyle w:val="Chores"/>
+              <w:jc w:val="center"/>
+            </w:pPr>
+            <w:r>
+              <w:rPr>
+                <w:highlight w:val="green"/>
+              </w:rPr>
+              <w:t>YES</w:t>
+            </w:r>
+          </w:p>
+        </w:tc>
+        <w:tc>
+          <w:tcPr>
+            <w:tcW w:w="1437" w:type="dxa"/>
+            <w:tcMar>
+              <w:left w:w="29" w:type="dxa"/>
+              <w:right w:w="29" w:type="dxa"/>
+            </w:tcMar>
+            <w:vAlign w:val="center"/>
+          </w:tcPr>
+          <w:p>
+            <w:pPr>
+              <w:pStyle w:val="Chores"/>
+              <w:jc w:val="center"/>
+            </w:pPr>
+            <w:r>
+              <w:rPr>
+                <w:highlight w:val="red"/>
+              </w:rPr>
+              <w:t>NO</w:t>
+            </w:r>
+          </w:p>
+        </w:tc>
+      </w:tr>
+      <w:tr>
+        <w:trPr>
+          <w:trHeight w:val="622"/>
+        </w:trPr>
+        <w:tc>
+          <w:tcPr>
+            <w:tcW w:w="5858" w:type="dxa"/>
+            <w:vAlign w:val="center"/>
+          </w:tcPr>
+          <w:p>
+            <w:pPr>
+              <w:pStyle w:val="Chores"/>
+            </w:pPr>
+            <w:r>
+              <w:t>Project Description: Scope and Limits</w:t>
+            </w:r>
+          </w:p>
+        </w:tc>
+        <w:tc>
+          <w:tcPr>
+            <w:tcW w:w="1225" w:type="dxa"/>
+            <w:tcMar>
+              <w:left w:w="29" w:type="dxa"/>
+              <w:right w:w="29" w:type="dxa"/>
+            </w:tcMar>
+            <w:vAlign w:val="center"/>
+          </w:tcPr>
+          <w:p>
+            <w:pPr>
+              <w:pStyle w:val="Chores"/>
+              <w:jc w:val="center"/>
+            </w:pPr>
+            <w:r>
+              <w:t>Quentin</w:t>
+            </w:r>
+          </w:p>
+        </w:tc>
+        <w:tc>
+          <w:tcPr>
+            <w:tcW w:w="1649" w:type="dxa"/>
+            <w:tcMar>
+              <w:left w:w="29" w:type="dxa"/>
+              <w:right w:w="29" w:type="dxa"/>
+            </w:tcMar>
+            <w:vAlign w:val="center"/>
+          </w:tcPr>
+          <w:p>
+            <w:pPr>
+              <w:pStyle w:val="Chores"/>
+              <w:jc w:val="center"/>
+            </w:pPr>
+            <w:r>
+              <w:rPr>
+                <w:highlight w:val="green"/>
+              </w:rPr>
+              <w:t>YES</w:t>
+            </w:r>
+          </w:p>
+        </w:tc>
+        <w:tc>
+          <w:tcPr>
+            <w:tcW w:w="1437" w:type="dxa"/>
+            <w:tcMar>
+              <w:left w:w="29" w:type="dxa"/>
+              <w:right w:w="29" w:type="dxa"/>
+            </w:tcMar>
+            <w:vAlign w:val="center"/>
+          </w:tcPr>
+          <w:p>
+            <w:pPr>
+              <w:pStyle w:val="Chores"/>
+              <w:jc w:val="center"/>
+            </w:pPr>
+            <w:r>
+              <w:rPr>
+                <w:highlight w:val="red"/>
+              </w:rPr>
+              <w:t>NO</w:t>
+            </w:r>
+          </w:p>
+        </w:tc>
+      </w:tr>
+      <w:tr>
+        <w:trPr>
+          <w:trHeight w:val="622"/>
+        </w:trPr>
+        <w:tc>
+          <w:tcPr>
+            <w:tcW w:w="5858" w:type="dxa"/>
+            <w:vAlign w:val="center"/>
+          </w:tcPr>
+          <w:p>
+            <w:pPr>
+              <w:pStyle w:val="Chores"/>
+            </w:pPr>
+            <w:r>
+              <w:t>Project Description: Tools and Technologies</w:t>
+            </w:r>
+          </w:p>
+        </w:tc>
+        <w:tc>
+          <w:tcPr>
+            <w:tcW w:w="1225" w:type="dxa"/>
+            <w:tcMar>
+              <w:left w:w="29" w:type="dxa"/>
+              <w:right w:w="29" w:type="dxa"/>
+            </w:tcMar>
+            <w:vAlign w:val="center"/>
+          </w:tcPr>
+          <w:p>
+            <w:pPr>
+              <w:pStyle w:val="Chores"/>
+              <w:jc w:val="center"/>
+            </w:pPr>
+            <w:r>
+              <w:t>Quentin</w:t>
+            </w:r>
+          </w:p>
+        </w:tc>
+        <w:tc>
+          <w:tcPr>
+            <w:tcW w:w="1649" w:type="dxa"/>
+            <w:tcMar>
+              <w:left w:w="29" w:type="dxa"/>
+              <w:right w:w="29" w:type="dxa"/>
+            </w:tcMar>
+            <w:vAlign w:val="center"/>
+          </w:tcPr>
+          <w:p>
+            <w:pPr>
+              <w:pStyle w:val="Chores"/>
+              <w:jc w:val="center"/>
+            </w:pPr>
+            <w:r>
+              <w:rPr>
+                <w:highlight w:val="green"/>
+              </w:rPr>
+              <w:t>YES</w:t>
+            </w:r>
+          </w:p>
+        </w:tc>
+        <w:tc>
+          <w:tcPr>
+            <w:tcW w:w="1437" w:type="dxa"/>
+            <w:tcMar>
+              <w:left w:w="29" w:type="dxa"/>
+              <w:right w:w="29" w:type="dxa"/>
+            </w:tcMar>
+            <w:vAlign w:val="center"/>
+          </w:tcPr>
+          <w:p>
+            <w:pPr>
+              <w:pStyle w:val="Chores"/>
+              <w:jc w:val="center"/>
+            </w:pPr>
+            <w:r>
+              <w:rPr>
+                <w:highlight w:val="red"/>
+              </w:rPr>
+              <w:t>NO</w:t>
+            </w:r>
+          </w:p>
+        </w:tc>
+      </w:tr>
+      <w:tr>
+        <w:trPr>
+          <w:trHeight w:val="622"/>
+        </w:trPr>
+        <w:tc>
+          <w:tcPr>
+            <w:tcW w:w="5858" w:type="dxa"/>
+            <w:vAlign w:val="center"/>
+          </w:tcPr>
+          <w:p>
+            <w:pPr>
+              <w:pStyle w:val="Chores"/>
+            </w:pPr>
+            <w:r>
+              <w:t>Project Description: Testing</w:t>
+            </w:r>
+          </w:p>
+        </w:tc>
+        <w:tc>
+          <w:tcPr>
+            <w:tcW w:w="1225" w:type="dxa"/>
+            <w:tcMar>
+              <w:left w:w="29" w:type="dxa"/>
+              <w:right w:w="29" w:type="dxa"/>
+            </w:tcMar>
+            <w:vAlign w:val="center"/>
+          </w:tcPr>
+          <w:p>
+            <w:pPr>
+              <w:pStyle w:val="Chores"/>
+              <w:jc w:val="center"/>
+            </w:pPr>
+            <w:r>
+              <w:t>Mark</w:t>
+            </w:r>
+          </w:p>
+        </w:tc>
+        <w:tc>
+          <w:tcPr>
+            <w:tcW w:w="1649" w:type="dxa"/>
+            <w:tcMar>
+              <w:left w:w="29" w:type="dxa"/>
+              <w:right w:w="29" w:type="dxa"/>
+            </w:tcMar>
+            <w:vAlign w:val="center"/>
+          </w:tcPr>
+          <w:p>
+            <w:pPr>
+              <w:pStyle w:val="Chores"/>
+              <w:jc w:val="center"/>
+            </w:pPr>
+            <w:r>
+              <w:rPr>
+                <w:highlight w:val="green"/>
+              </w:rPr>
+              <w:t>YES</w:t>
+            </w:r>
+          </w:p>
+        </w:tc>
+        <w:tc>
+          <w:tcPr>
+            <w:tcW w:w="1437" w:type="dxa"/>
+            <w:tcMar>
+              <w:left w:w="29" w:type="dxa"/>
+              <w:right w:w="29" w:type="dxa"/>
+            </w:tcMar>
+            <w:vAlign w:val="center"/>
+          </w:tcPr>
+          <w:p>
+            <w:pPr>
+              <w:pStyle w:val="Chores"/>
+              <w:jc w:val="center"/>
+            </w:pPr>
+            <w:r>
+              <w:rPr>
+                <w:highlight w:val="red"/>
+              </w:rPr>
+              <w:t>NO</w:t>
+            </w:r>
+          </w:p>
+        </w:tc>
+      </w:tr>
+      <w:tr>
+        <w:trPr>
+          <w:trHeight w:val="622"/>
+        </w:trPr>
+        <w:tc>
+          <w:tcPr>
+            <w:tcW w:w="5858" w:type="dxa"/>
+            <w:vAlign w:val="center"/>
+          </w:tcPr>
+          <w:p>
+            <w:pPr>
+              <w:pStyle w:val="Chores"/>
+            </w:pPr>
+            <w:r>
+              <w:t>Project Description: Timeframe</w:t>
+            </w:r>
+          </w:p>
+        </w:tc>
+        <w:tc>
+          <w:tcPr>
+            <w:tcW w:w="1225" w:type="dxa"/>
+            <w:tcMar>
+              <w:left w:w="29" w:type="dxa"/>
+              <w:right w:w="29" w:type="dxa"/>
+            </w:tcMar>
+            <w:vAlign w:val="center"/>
+          </w:tcPr>
+          <w:p>
+            <w:pPr>
+              <w:pStyle w:val="Chores"/>
+              <w:jc w:val="center"/>
+            </w:pPr>
+            <w:r>
+              <w:t>Matthew</w:t>
+            </w:r>
+          </w:p>
+        </w:tc>
+        <w:tc>
+          <w:tcPr>
+            <w:tcW w:w="1649" w:type="dxa"/>
+            <w:tcMar>
+              <w:left w:w="29" w:type="dxa"/>
+              <w:right w:w="29" w:type="dxa"/>
+            </w:tcMar>
+            <w:vAlign w:val="center"/>
+          </w:tcPr>
+          <w:p>
+            <w:pPr>
+              <w:pStyle w:val="Chores"/>
+              <w:jc w:val="center"/>
+            </w:pPr>
+            <w:r>
+              <w:rPr>
+                <w:highlight w:val="green"/>
+              </w:rPr>
+              <w:t>YES</w:t>
+            </w:r>
+          </w:p>
+        </w:tc>
+        <w:tc>
+          <w:tcPr>
+            <w:tcW w:w="1437" w:type="dxa"/>
+            <w:tcMar>
+              <w:left w:w="29" w:type="dxa"/>
+              <w:right w:w="29" w:type="dxa"/>
+            </w:tcMar>
+            <w:vAlign w:val="center"/>
+          </w:tcPr>
+          <w:p>
+            <w:pPr>
+              <w:pStyle w:val="Chores"/>
+              <w:jc w:val="center"/>
+            </w:pPr>
+            <w:r>
+              <w:rPr>
+                <w:highlight w:val="red"/>
+              </w:rPr>
+              <w:t>NO</w:t>
+            </w:r>
+          </w:p>
+        </w:tc>
+      </w:tr>
+      <w:tr>
+        <w:trPr>
+          <w:trHeight w:val="622"/>
+        </w:trPr>
+        <w:tc>
+          <w:tcPr>
+            <w:tcW w:w="5858" w:type="dxa"/>
+            <w:vAlign w:val="center"/>
+          </w:tcPr>
+          <w:p>
+            <w:pPr>
+              <w:pStyle w:val="Chores"/>
+            </w:pPr>
+            <w:r>
+              <w:t>Project Description: Risks</w:t>
+            </w:r>
+          </w:p>
+        </w:tc>
+        <w:tc>
+          <w:tcPr>
+            <w:tcW w:w="1225" w:type="dxa"/>
+            <w:tcMar>
+              <w:left w:w="29" w:type="dxa"/>
+              <w:right w:w="29" w:type="dxa"/>
+            </w:tcMar>
+            <w:vAlign w:val="center"/>
+          </w:tcPr>
+          <w:p>
+            <w:pPr>
+              <w:pStyle w:val="Chores"/>
+              <w:jc w:val="center"/>
+            </w:pPr>
+            <w:r>
+              <w:t>Matthew</w:t>
+            </w:r>
+          </w:p>
+        </w:tc>
+        <w:tc>
+          <w:tcPr>
+            <w:tcW w:w="1649" w:type="dxa"/>
             <w:tcMar>
               <w:left w:w="29" w:type="dxa"/>
               <w:right w:w="29" w:type="dxa"/>
@@ -964,13 +1705,13 @@
               <w:t xml:space="preserve">Project Description: </w:t>
             </w:r>
             <w:r>
-              <w:t>Landscape and Motivation</w:t>
+              <w:t>Group Processes and Communications</w:t>
             </w:r>
           </w:p>
         </w:tc>
         <w:tc>
           <w:tcPr>
-            <w:tcW w:w="1437" w:type="dxa"/>
+            <w:tcW w:w="1225" w:type="dxa"/>
             <w:tcMar>
               <w:left w:w="29" w:type="dxa"/>
               <w:right w:w="29" w:type="dxa"/>
@@ -983,13 +1724,13 @@
               <w:jc w:val="center"/>
             </w:pPr>
             <w:r>
-              <w:t>Connor</w:t>
+              <w:t>Matthew</w:t>
             </w:r>
           </w:p>
         </w:tc>
         <w:tc>
           <w:tcPr>
-            <w:tcW w:w="1437" w:type="dxa"/>
+            <w:tcW w:w="1649" w:type="dxa"/>
             <w:tcMar>
               <w:left w:w="29" w:type="dxa"/>
               <w:right w:w="29" w:type="dxa"/>
@@ -1000,97 +1741,9 @@
             <w:pPr>
               <w:pStyle w:val="Chores"/>
               <w:jc w:val="center"/>
-            </w:pPr>
-            <w:r>
               <w:rPr>
                 <w:highlight w:val="green"/>
               </w:rPr>
-              <w:t>YES</w:t>
-            </w:r>
-          </w:p>
-        </w:tc>
-        <w:tc>
-          <w:tcPr>
-            <w:tcW w:w="1437" w:type="dxa"/>
-            <w:tcMar>
-              <w:left w:w="29" w:type="dxa"/>
-              <w:right w:w="29" w:type="dxa"/>
-            </w:tcMar>
-            <w:vAlign w:val="center"/>
-          </w:tcPr>
-          <w:p>
-            <w:pPr>
-              <w:pStyle w:val="Chores"/>
-              <w:jc w:val="center"/>
-            </w:pPr>
-            <w:r>
-              <w:rPr>
-                <w:highlight w:val="red"/>
-              </w:rPr>
-              <w:t>NO</w:t>
-            </w:r>
-          </w:p>
-        </w:tc>
-      </w:tr>
-      <w:tr>
-        <w:trPr>
-          <w:trHeight w:val="622"/>
-        </w:trPr>
-        <w:tc>
-          <w:tcPr>
-            <w:tcW w:w="5858" w:type="dxa"/>
-            <w:vAlign w:val="center"/>
-          </w:tcPr>
-          <w:p>
-            <w:pPr>
-              <w:pStyle w:val="Chores"/>
-            </w:pPr>
-            <w:r>
-              <w:lastRenderedPageBreak/>
-              <w:t xml:space="preserve">Project Description: </w:t>
-            </w:r>
-            <w:r>
-              <w:t>Plans and Progress</w:t>
-            </w:r>
-          </w:p>
-        </w:tc>
-        <w:tc>
-          <w:tcPr>
-            <w:tcW w:w="1437" w:type="dxa"/>
-            <w:tcMar>
-              <w:left w:w="29" w:type="dxa"/>
-              <w:right w:w="29" w:type="dxa"/>
-            </w:tcMar>
-            <w:vAlign w:val="center"/>
-          </w:tcPr>
-          <w:p>
-            <w:pPr>
-              <w:pStyle w:val="Chores"/>
-              <w:jc w:val="center"/>
-            </w:pPr>
-            <w:proofErr w:type="spellStart"/>
-            <w:r>
-              <w:t>Kanav</w:t>
-            </w:r>
-            <w:proofErr w:type="spellEnd"/>
-            <w:r>
-              <w:t>/Connor</w:t>
-            </w:r>
-          </w:p>
-        </w:tc>
-        <w:tc>
-          <w:tcPr>
-            <w:tcW w:w="1437" w:type="dxa"/>
-            <w:tcMar>
-              <w:left w:w="29" w:type="dxa"/>
-              <w:right w:w="29" w:type="dxa"/>
-            </w:tcMar>
-            <w:vAlign w:val="center"/>
-          </w:tcPr>
-          <w:p>
-            <w:pPr>
-              <w:pStyle w:val="Chores"/>
-              <w:jc w:val="center"/>
             </w:pPr>
             <w:r>
               <w:rPr>
@@ -1113,516 +1766,9 @@
             <w:pPr>
               <w:pStyle w:val="Chores"/>
               <w:jc w:val="center"/>
-            </w:pPr>
-            <w:r>
               <w:rPr>
                 <w:highlight w:val="red"/>
               </w:rPr>
-              <w:t>NO</w:t>
-            </w:r>
-          </w:p>
-        </w:tc>
-      </w:tr>
-      <w:tr>
-        <w:trPr>
-          <w:trHeight w:val="622"/>
-        </w:trPr>
-        <w:tc>
-          <w:tcPr>
-            <w:tcW w:w="5858" w:type="dxa"/>
-            <w:vAlign w:val="center"/>
-          </w:tcPr>
-          <w:p>
-            <w:pPr>
-              <w:pStyle w:val="Chores"/>
-            </w:pPr>
-            <w:r>
-              <w:t xml:space="preserve">Project Description: </w:t>
-            </w:r>
-            <w:r>
-              <w:t xml:space="preserve">Roles </w:t>
-            </w:r>
-          </w:p>
-        </w:tc>
-        <w:tc>
-          <w:tcPr>
-            <w:tcW w:w="1437" w:type="dxa"/>
-            <w:tcMar>
-              <w:left w:w="29" w:type="dxa"/>
-              <w:right w:w="29" w:type="dxa"/>
-            </w:tcMar>
-            <w:vAlign w:val="center"/>
-          </w:tcPr>
-          <w:p>
-            <w:pPr>
-              <w:pStyle w:val="Chores"/>
-              <w:jc w:val="center"/>
-            </w:pPr>
-            <w:r>
-              <w:t>Mark</w:t>
-            </w:r>
-          </w:p>
-        </w:tc>
-        <w:tc>
-          <w:tcPr>
-            <w:tcW w:w="1437" w:type="dxa"/>
-            <w:tcMar>
-              <w:left w:w="29" w:type="dxa"/>
-              <w:right w:w="29" w:type="dxa"/>
-            </w:tcMar>
-            <w:vAlign w:val="center"/>
-          </w:tcPr>
-          <w:p>
-            <w:pPr>
-              <w:pStyle w:val="Chores"/>
-              <w:jc w:val="center"/>
-            </w:pPr>
-            <w:r>
-              <w:rPr>
-                <w:highlight w:val="green"/>
-              </w:rPr>
-              <w:t>YES</w:t>
-            </w:r>
-          </w:p>
-        </w:tc>
-        <w:tc>
-          <w:tcPr>
-            <w:tcW w:w="1437" w:type="dxa"/>
-            <w:tcMar>
-              <w:left w:w="29" w:type="dxa"/>
-              <w:right w:w="29" w:type="dxa"/>
-            </w:tcMar>
-            <w:vAlign w:val="center"/>
-          </w:tcPr>
-          <w:p>
-            <w:pPr>
-              <w:pStyle w:val="Chores"/>
-              <w:jc w:val="center"/>
-            </w:pPr>
-            <w:r>
-              <w:rPr>
-                <w:highlight w:val="red"/>
-              </w:rPr>
-              <w:t>NO</w:t>
-            </w:r>
-          </w:p>
-        </w:tc>
-      </w:tr>
-      <w:tr>
-        <w:trPr>
-          <w:trHeight w:val="622"/>
-        </w:trPr>
-        <w:tc>
-          <w:tcPr>
-            <w:tcW w:w="5858" w:type="dxa"/>
-            <w:vAlign w:val="center"/>
-          </w:tcPr>
-          <w:p>
-            <w:pPr>
-              <w:pStyle w:val="Chores"/>
-            </w:pPr>
-            <w:r>
-              <w:t xml:space="preserve">Project Description: </w:t>
-            </w:r>
-            <w:r>
-              <w:t>Scope and Limits</w:t>
-            </w:r>
-          </w:p>
-        </w:tc>
-        <w:tc>
-          <w:tcPr>
-            <w:tcW w:w="1437" w:type="dxa"/>
-            <w:tcMar>
-              <w:left w:w="29" w:type="dxa"/>
-              <w:right w:w="29" w:type="dxa"/>
-            </w:tcMar>
-            <w:vAlign w:val="center"/>
-          </w:tcPr>
-          <w:p>
-            <w:pPr>
-              <w:pStyle w:val="Chores"/>
-              <w:jc w:val="center"/>
-            </w:pPr>
-            <w:r>
-              <w:t>Quentin</w:t>
-            </w:r>
-          </w:p>
-        </w:tc>
-        <w:tc>
-          <w:tcPr>
-            <w:tcW w:w="1437" w:type="dxa"/>
-            <w:tcMar>
-              <w:left w:w="29" w:type="dxa"/>
-              <w:right w:w="29" w:type="dxa"/>
-            </w:tcMar>
-            <w:vAlign w:val="center"/>
-          </w:tcPr>
-          <w:p>
-            <w:pPr>
-              <w:pStyle w:val="Chores"/>
-              <w:jc w:val="center"/>
-            </w:pPr>
-            <w:r>
-              <w:rPr>
-                <w:highlight w:val="red"/>
-              </w:rPr>
-              <w:t>NO</w:t>
-            </w:r>
-          </w:p>
-        </w:tc>
-        <w:tc>
-          <w:tcPr>
-            <w:tcW w:w="1437" w:type="dxa"/>
-            <w:tcMar>
-              <w:left w:w="29" w:type="dxa"/>
-              <w:right w:w="29" w:type="dxa"/>
-            </w:tcMar>
-            <w:vAlign w:val="center"/>
-          </w:tcPr>
-          <w:p>
-            <w:pPr>
-              <w:pStyle w:val="Chores"/>
-              <w:jc w:val="center"/>
-            </w:pPr>
-            <w:r>
-              <w:rPr>
-                <w:highlight w:val="red"/>
-              </w:rPr>
-              <w:t>NO</w:t>
-            </w:r>
-          </w:p>
-        </w:tc>
-      </w:tr>
-      <w:tr>
-        <w:trPr>
-          <w:trHeight w:val="622"/>
-        </w:trPr>
-        <w:tc>
-          <w:tcPr>
-            <w:tcW w:w="5858" w:type="dxa"/>
-            <w:vAlign w:val="center"/>
-          </w:tcPr>
-          <w:p>
-            <w:pPr>
-              <w:pStyle w:val="Chores"/>
-            </w:pPr>
-            <w:r>
-              <w:t xml:space="preserve">Project Description: </w:t>
-            </w:r>
-            <w:r>
-              <w:t>Tools and Technologies</w:t>
-            </w:r>
-          </w:p>
-        </w:tc>
-        <w:tc>
-          <w:tcPr>
-            <w:tcW w:w="1437" w:type="dxa"/>
-            <w:tcMar>
-              <w:left w:w="29" w:type="dxa"/>
-              <w:right w:w="29" w:type="dxa"/>
-            </w:tcMar>
-            <w:vAlign w:val="center"/>
-          </w:tcPr>
-          <w:p>
-            <w:pPr>
-              <w:pStyle w:val="Chores"/>
-              <w:jc w:val="center"/>
-            </w:pPr>
-            <w:r>
-              <w:t>Quentin</w:t>
-            </w:r>
-          </w:p>
-        </w:tc>
-        <w:tc>
-          <w:tcPr>
-            <w:tcW w:w="1437" w:type="dxa"/>
-            <w:tcMar>
-              <w:left w:w="29" w:type="dxa"/>
-              <w:right w:w="29" w:type="dxa"/>
-            </w:tcMar>
-            <w:vAlign w:val="center"/>
-          </w:tcPr>
-          <w:p>
-            <w:pPr>
-              <w:pStyle w:val="Chores"/>
-              <w:jc w:val="center"/>
-            </w:pPr>
-            <w:r>
-              <w:rPr>
-                <w:highlight w:val="red"/>
-              </w:rPr>
-              <w:t>NO</w:t>
-            </w:r>
-          </w:p>
-        </w:tc>
-        <w:tc>
-          <w:tcPr>
-            <w:tcW w:w="1437" w:type="dxa"/>
-            <w:tcMar>
-              <w:left w:w="29" w:type="dxa"/>
-              <w:right w:w="29" w:type="dxa"/>
-            </w:tcMar>
-            <w:vAlign w:val="center"/>
-          </w:tcPr>
-          <w:p>
-            <w:pPr>
-              <w:pStyle w:val="Chores"/>
-              <w:jc w:val="center"/>
-            </w:pPr>
-            <w:r>
-              <w:rPr>
-                <w:highlight w:val="red"/>
-              </w:rPr>
-              <w:t>NO</w:t>
-            </w:r>
-          </w:p>
-        </w:tc>
-      </w:tr>
-      <w:tr>
-        <w:trPr>
-          <w:trHeight w:val="622"/>
-        </w:trPr>
-        <w:tc>
-          <w:tcPr>
-            <w:tcW w:w="5858" w:type="dxa"/>
-            <w:vAlign w:val="center"/>
-          </w:tcPr>
-          <w:p>
-            <w:pPr>
-              <w:pStyle w:val="Chores"/>
-            </w:pPr>
-            <w:r>
-              <w:t xml:space="preserve">Project Description: </w:t>
-            </w:r>
-            <w:r>
-              <w:t>Testing</w:t>
-            </w:r>
-          </w:p>
-        </w:tc>
-        <w:tc>
-          <w:tcPr>
-            <w:tcW w:w="1437" w:type="dxa"/>
-            <w:tcMar>
-              <w:left w:w="29" w:type="dxa"/>
-              <w:right w:w="29" w:type="dxa"/>
-            </w:tcMar>
-            <w:vAlign w:val="center"/>
-          </w:tcPr>
-          <w:p>
-            <w:pPr>
-              <w:pStyle w:val="Chores"/>
-              <w:jc w:val="center"/>
-            </w:pPr>
-            <w:r>
-              <w:t>Mark</w:t>
-            </w:r>
-          </w:p>
-        </w:tc>
-        <w:tc>
-          <w:tcPr>
-            <w:tcW w:w="1437" w:type="dxa"/>
-            <w:tcMar>
-              <w:left w:w="29" w:type="dxa"/>
-              <w:right w:w="29" w:type="dxa"/>
-            </w:tcMar>
-            <w:vAlign w:val="center"/>
-          </w:tcPr>
-          <w:p>
-            <w:pPr>
-              <w:pStyle w:val="Chores"/>
-              <w:jc w:val="center"/>
-            </w:pPr>
-            <w:r>
-              <w:rPr>
-                <w:highlight w:val="green"/>
-              </w:rPr>
-              <w:t>YES</w:t>
-            </w:r>
-          </w:p>
-        </w:tc>
-        <w:tc>
-          <w:tcPr>
-            <w:tcW w:w="1437" w:type="dxa"/>
-            <w:tcMar>
-              <w:left w:w="29" w:type="dxa"/>
-              <w:right w:w="29" w:type="dxa"/>
-            </w:tcMar>
-            <w:vAlign w:val="center"/>
-          </w:tcPr>
-          <w:p>
-            <w:pPr>
-              <w:pStyle w:val="Chores"/>
-              <w:jc w:val="center"/>
-            </w:pPr>
-            <w:r>
-              <w:rPr>
-                <w:highlight w:val="red"/>
-              </w:rPr>
-              <w:t>NO</w:t>
-            </w:r>
-          </w:p>
-        </w:tc>
-      </w:tr>
-      <w:tr>
-        <w:trPr>
-          <w:trHeight w:val="622"/>
-        </w:trPr>
-        <w:tc>
-          <w:tcPr>
-            <w:tcW w:w="5858" w:type="dxa"/>
-            <w:vAlign w:val="center"/>
-          </w:tcPr>
-          <w:p>
-            <w:pPr>
-              <w:pStyle w:val="Chores"/>
-            </w:pPr>
-            <w:r>
-              <w:t xml:space="preserve">Project Description: </w:t>
-            </w:r>
-            <w:r>
-              <w:t>Timeframe</w:t>
-            </w:r>
-          </w:p>
-        </w:tc>
-        <w:tc>
-          <w:tcPr>
-            <w:tcW w:w="1437" w:type="dxa"/>
-            <w:tcMar>
-              <w:left w:w="29" w:type="dxa"/>
-              <w:right w:w="29" w:type="dxa"/>
-            </w:tcMar>
-            <w:vAlign w:val="center"/>
-          </w:tcPr>
-          <w:p>
-            <w:pPr>
-              <w:pStyle w:val="Chores"/>
-              <w:jc w:val="center"/>
-            </w:pPr>
-            <w:r>
-              <w:t>Matthew</w:t>
-            </w:r>
-          </w:p>
-        </w:tc>
-        <w:tc>
-          <w:tcPr>
-            <w:tcW w:w="1437" w:type="dxa"/>
-            <w:tcMar>
-              <w:left w:w="29" w:type="dxa"/>
-              <w:right w:w="29" w:type="dxa"/>
-            </w:tcMar>
-            <w:vAlign w:val="center"/>
-          </w:tcPr>
-          <w:p>
-            <w:pPr>
-              <w:pStyle w:val="Chores"/>
-              <w:jc w:val="center"/>
-            </w:pPr>
-            <w:r>
-              <w:rPr>
-                <w:highlight w:val="green"/>
-              </w:rPr>
-              <w:t>YES</w:t>
-            </w:r>
-          </w:p>
-        </w:tc>
-        <w:tc>
-          <w:tcPr>
-            <w:tcW w:w="1437" w:type="dxa"/>
-            <w:tcMar>
-              <w:left w:w="29" w:type="dxa"/>
-              <w:right w:w="29" w:type="dxa"/>
-            </w:tcMar>
-            <w:vAlign w:val="center"/>
-          </w:tcPr>
-          <w:p>
-            <w:pPr>
-              <w:pStyle w:val="Chores"/>
-              <w:jc w:val="center"/>
-            </w:pPr>
-            <w:r>
-              <w:rPr>
-                <w:highlight w:val="red"/>
-              </w:rPr>
-              <w:t>NO</w:t>
-            </w:r>
-          </w:p>
-        </w:tc>
-      </w:tr>
-      <w:tr>
-        <w:trPr>
-          <w:trHeight w:val="622"/>
-        </w:trPr>
-        <w:tc>
-          <w:tcPr>
-            <w:tcW w:w="5858" w:type="dxa"/>
-            <w:vAlign w:val="center"/>
-          </w:tcPr>
-          <w:p>
-            <w:pPr>
-              <w:pStyle w:val="Chores"/>
-            </w:pPr>
-            <w:r>
-              <w:t xml:space="preserve">Project Description: </w:t>
-            </w:r>
-            <w:r>
-              <w:t>Risks</w:t>
-            </w:r>
-          </w:p>
-        </w:tc>
-        <w:tc>
-          <w:tcPr>
-            <w:tcW w:w="1437" w:type="dxa"/>
-            <w:tcMar>
-              <w:left w:w="29" w:type="dxa"/>
-              <w:right w:w="29" w:type="dxa"/>
-            </w:tcMar>
-            <w:vAlign w:val="center"/>
-          </w:tcPr>
-          <w:p>
-            <w:pPr>
-              <w:pStyle w:val="Chores"/>
-              <w:jc w:val="center"/>
-            </w:pPr>
-            <w:r>
-              <w:t>Matthew</w:t>
-            </w:r>
-          </w:p>
-        </w:tc>
-        <w:tc>
-          <w:tcPr>
-            <w:tcW w:w="1437" w:type="dxa"/>
-            <w:tcMar>
-              <w:left w:w="29" w:type="dxa"/>
-              <w:right w:w="29" w:type="dxa"/>
-            </w:tcMar>
-            <w:vAlign w:val="center"/>
-          </w:tcPr>
-          <w:p>
-            <w:pPr>
-              <w:pStyle w:val="Chores"/>
-              <w:jc w:val="center"/>
-            </w:pPr>
-            <w:r>
-              <w:rPr>
-                <w:highlight w:val="green"/>
-              </w:rPr>
-              <w:t>YES</w:t>
-            </w:r>
-          </w:p>
-        </w:tc>
-        <w:tc>
-          <w:tcPr>
-            <w:tcW w:w="1437" w:type="dxa"/>
-            <w:tcMar>
-              <w:left w:w="29" w:type="dxa"/>
-              <w:right w:w="29" w:type="dxa"/>
-            </w:tcMar>
-            <w:vAlign w:val="center"/>
-          </w:tcPr>
-          <w:p>
-            <w:pPr>
-              <w:pStyle w:val="Chores"/>
-              <w:jc w:val="center"/>
             </w:pPr>
             <w:r>
               <w:rPr>
@@ -1653,7 +1799,7 @@
         </w:tc>
         <w:tc>
           <w:tcPr>
-            <w:tcW w:w="1437" w:type="dxa"/>
+            <w:tcW w:w="1225" w:type="dxa"/>
             <w:tcMar>
               <w:left w:w="29" w:type="dxa"/>
               <w:right w:w="29" w:type="dxa"/>
@@ -1669,16 +1815,13 @@
               </w:rPr>
             </w:pPr>
             <w:r>
-              <w:rPr>
-                <w:highlight w:val="red"/>
-              </w:rPr>
-              <w:t>TBA</w:t>
+              <w:t>Mark</w:t>
             </w:r>
           </w:p>
         </w:tc>
         <w:tc>
           <w:tcPr>
-            <w:tcW w:w="1437" w:type="dxa"/>
+            <w:tcW w:w="1649" w:type="dxa"/>
             <w:tcMar>
               <w:left w:w="29" w:type="dxa"/>
               <w:right w:w="29" w:type="dxa"/>
@@ -1749,7 +1892,7 @@
         </w:tc>
         <w:tc>
           <w:tcPr>
-            <w:tcW w:w="1437" w:type="dxa"/>
+            <w:tcW w:w="1225" w:type="dxa"/>
             <w:tcMar>
               <w:left w:w="29" w:type="dxa"/>
               <w:right w:w="29" w:type="dxa"/>
@@ -1768,7 +1911,7 @@
         </w:tc>
         <w:tc>
           <w:tcPr>
-            <w:tcW w:w="1437" w:type="dxa"/>
+            <w:tcW w:w="1649" w:type="dxa"/>
             <w:tcMar>
               <w:left w:w="29" w:type="dxa"/>
               <w:right w:w="29" w:type="dxa"/>
@@ -1831,7 +1974,7 @@
         </w:tc>
         <w:tc>
           <w:tcPr>
-            <w:tcW w:w="1437" w:type="dxa"/>
+            <w:tcW w:w="1225" w:type="dxa"/>
             <w:tcMar>
               <w:left w:w="29" w:type="dxa"/>
               <w:right w:w="29" w:type="dxa"/>
@@ -1844,13 +1987,16 @@
               <w:jc w:val="center"/>
             </w:pPr>
             <w:r>
+              <w:rPr>
+                <w:highlight w:val="yellow"/>
+              </w:rPr>
               <w:t>ALL</w:t>
             </w:r>
           </w:p>
         </w:tc>
         <w:tc>
           <w:tcPr>
-            <w:tcW w:w="1437" w:type="dxa"/>
+            <w:tcW w:w="1649" w:type="dxa"/>
             <w:tcMar>
               <w:left w:w="29" w:type="dxa"/>
               <w:right w:w="29" w:type="dxa"/>
@@ -1907,13 +2053,14 @@
               <w:pStyle w:val="Chores"/>
             </w:pPr>
             <w:r>
+              <w:lastRenderedPageBreak/>
               <w:t>Report Consolidation</w:t>
             </w:r>
           </w:p>
         </w:tc>
         <w:tc>
           <w:tcPr>
-            <w:tcW w:w="1437" w:type="dxa"/>
+            <w:tcW w:w="1225" w:type="dxa"/>
             <w:tcMar>
               <w:left w:w="29" w:type="dxa"/>
               <w:right w:w="29" w:type="dxa"/>
@@ -1937,7 +2084,7 @@
         </w:tc>
         <w:tc>
           <w:tcPr>
-            <w:tcW w:w="1437" w:type="dxa"/>
+            <w:tcW w:w="1649" w:type="dxa"/>
             <w:tcMar>
               <w:left w:w="29" w:type="dxa"/>
               <w:right w:w="29" w:type="dxa"/>
@@ -2006,7 +2153,7 @@
         </w:tc>
         <w:tc>
           <w:tcPr>
-            <w:tcW w:w="1437" w:type="dxa"/>
+            <w:tcW w:w="1225" w:type="dxa"/>
             <w:tcMar>
               <w:left w:w="29" w:type="dxa"/>
               <w:right w:w="29" w:type="dxa"/>
@@ -2025,7 +2172,7 @@
         </w:tc>
         <w:tc>
           <w:tcPr>
-            <w:tcW w:w="1437" w:type="dxa"/>
+            <w:tcW w:w="1649" w:type="dxa"/>
             <w:tcMar>
               <w:left w:w="29" w:type="dxa"/>
               <w:right w:w="29" w:type="dxa"/>
@@ -2082,7 +2229,6 @@
         <w:rPr>
           <w:rFonts w:asciiTheme="minorHAnsi" w:hAnsiTheme="minorHAnsi" w:cstheme="minorHAnsi"/>
         </w:rPr>
-        <w:lastRenderedPageBreak/>
         <w:t>*</w:t>
       </w:r>
       <w:r>
@@ -2157,6 +2303,190 @@
         </w:rPr>
         <w:br/>
         <w:t>AC</w:t>
+      </w:r>
+    </w:p>
+    <w:p>
+      <w:pPr>
+        <w:spacing w:before="100" w:beforeAutospacing="1" w:after="100" w:afterAutospacing="1"/>
+        <w:rPr>
+          <w:rFonts w:cstheme="minorHAnsi"/>
+          <w:sz w:val="24"/>
+          <w:szCs w:val="24"/>
+          <w:lang w:val="en-AU" w:eastAsia="en-AU"/>
+        </w:rPr>
+      </w:pPr>
+    </w:p>
+    <w:p>
+      <w:pPr>
+        <w:spacing w:before="100" w:beforeAutospacing="1" w:after="100" w:afterAutospacing="1"/>
+        <w:rPr>
+          <w:rFonts w:cstheme="minorHAnsi"/>
+          <w:sz w:val="24"/>
+          <w:szCs w:val="24"/>
+          <w:lang w:val="en-AU" w:eastAsia="en-AU"/>
+        </w:rPr>
+      </w:pPr>
+      <w:r>
+        <w:rPr>
+          <w:rFonts w:cstheme="minorHAnsi"/>
+          <w:sz w:val="24"/>
+          <w:szCs w:val="24"/>
+          <w:lang w:val="en-AU" w:eastAsia="en-AU"/>
+        </w:rPr>
+        <w:t>A1’s in</w:t>
+      </w:r>
+    </w:p>
+    <w:p>
+      <w:pPr>
+        <w:spacing w:before="100" w:beforeAutospacing="1" w:after="100" w:afterAutospacing="1"/>
+        <w:rPr>
+          <w:rFonts w:cstheme="minorHAnsi"/>
+          <w:sz w:val="24"/>
+          <w:szCs w:val="24"/>
+          <w:lang w:val="en-AU" w:eastAsia="en-AU"/>
+        </w:rPr>
+      </w:pPr>
+      <w:r>
+        <w:rPr>
+          <w:rFonts w:cstheme="minorHAnsi"/>
+          <w:sz w:val="24"/>
+          <w:szCs w:val="24"/>
+          <w:lang w:val="en-AU" w:eastAsia="en-AU"/>
+        </w:rPr>
+        <w:t>Matthew</w:t>
+      </w:r>
+    </w:p>
+    <w:p>
+      <w:pPr>
+        <w:spacing w:before="100" w:beforeAutospacing="1" w:after="100" w:afterAutospacing="1"/>
+        <w:rPr>
+          <w:rFonts w:cstheme="minorHAnsi"/>
+          <w:sz w:val="24"/>
+          <w:szCs w:val="24"/>
+          <w:lang w:val="en-AU" w:eastAsia="en-AU"/>
+        </w:rPr>
+      </w:pPr>
+      <w:r>
+        <w:rPr>
+          <w:rFonts w:cstheme="minorHAnsi"/>
+          <w:sz w:val="24"/>
+          <w:szCs w:val="24"/>
+          <w:lang w:val="en-AU" w:eastAsia="en-AU"/>
+        </w:rPr>
+        <w:t>Victor</w:t>
+      </w:r>
+    </w:p>
+    <w:p>
+      <w:pPr>
+        <w:spacing w:before="100" w:beforeAutospacing="1" w:after="100" w:afterAutospacing="1"/>
+        <w:rPr>
+          <w:rFonts w:cstheme="minorHAnsi"/>
+          <w:sz w:val="24"/>
+          <w:szCs w:val="24"/>
+          <w:lang w:val="en-AU" w:eastAsia="en-AU"/>
+        </w:rPr>
+      </w:pPr>
+      <w:r>
+        <w:rPr>
+          <w:rFonts w:cstheme="minorHAnsi"/>
+          <w:sz w:val="24"/>
+          <w:szCs w:val="24"/>
+          <w:lang w:val="en-AU" w:eastAsia="en-AU"/>
+        </w:rPr>
+        <w:t>Connor</w:t>
+      </w:r>
+    </w:p>
+    <w:p>
+      <w:pPr>
+        <w:spacing w:before="100" w:beforeAutospacing="1" w:after="100" w:afterAutospacing="1"/>
+        <w:rPr>
+          <w:rFonts w:cstheme="minorHAnsi"/>
+          <w:sz w:val="24"/>
+          <w:szCs w:val="24"/>
+          <w:lang w:val="en-AU" w:eastAsia="en-AU"/>
+        </w:rPr>
+      </w:pPr>
+      <w:r>
+        <w:rPr>
+          <w:rFonts w:cstheme="minorHAnsi"/>
+          <w:sz w:val="24"/>
+          <w:szCs w:val="24"/>
+          <w:lang w:val="en-AU" w:eastAsia="en-AU"/>
+        </w:rPr>
+        <w:t>Quentin</w:t>
+      </w:r>
+    </w:p>
+    <w:p>
+      <w:pPr>
+        <w:spacing w:before="100" w:beforeAutospacing="1" w:after="100" w:afterAutospacing="1"/>
+        <w:rPr>
+          <w:rFonts w:cstheme="minorHAnsi"/>
+          <w:sz w:val="24"/>
+          <w:szCs w:val="24"/>
+          <w:lang w:val="en-AU" w:eastAsia="en-AU"/>
+        </w:rPr>
+      </w:pPr>
+      <w:proofErr w:type="spellStart"/>
+      <w:r>
+        <w:rPr>
+          <w:rFonts w:cstheme="minorHAnsi"/>
+          <w:sz w:val="24"/>
+          <w:szCs w:val="24"/>
+          <w:lang w:val="en-AU" w:eastAsia="en-AU"/>
+        </w:rPr>
+        <w:t>Kanav</w:t>
+      </w:r>
+      <w:proofErr w:type="spellEnd"/>
+    </w:p>
+    <w:p>
+      <w:pPr>
+        <w:spacing w:before="100" w:beforeAutospacing="1" w:after="100" w:afterAutospacing="1"/>
+        <w:rPr>
+          <w:rFonts w:cstheme="minorHAnsi"/>
+          <w:sz w:val="24"/>
+          <w:szCs w:val="24"/>
+          <w:lang w:val="en-AU" w:eastAsia="en-AU"/>
+        </w:rPr>
+      </w:pPr>
+    </w:p>
+    <w:p>
+      <w:pPr>
+        <w:spacing w:before="100" w:beforeAutospacing="1" w:after="100" w:afterAutospacing="1"/>
+        <w:rPr>
+          <w:rFonts w:cstheme="minorHAnsi"/>
+          <w:sz w:val="24"/>
+          <w:szCs w:val="24"/>
+          <w:lang w:val="en-AU" w:eastAsia="en-AU"/>
+        </w:rPr>
+      </w:pPr>
+      <w:r>
+        <w:rPr>
+          <w:rFonts w:cstheme="minorHAnsi"/>
+          <w:sz w:val="24"/>
+          <w:szCs w:val="24"/>
+          <w:lang w:val="en-AU" w:eastAsia="en-AU"/>
+        </w:rPr>
+        <w:t>AI’s missing:</w:t>
+      </w:r>
+    </w:p>
+    <w:p>
+      <w:pPr>
+        <w:spacing w:before="100" w:beforeAutospacing="1" w:after="100" w:afterAutospacing="1"/>
+        <w:rPr>
+          <w:rFonts w:cstheme="minorHAnsi"/>
+          <w:sz w:val="24"/>
+          <w:szCs w:val="24"/>
+          <w:lang w:val="en-AU" w:eastAsia="en-AU"/>
+        </w:rPr>
+      </w:pPr>
+      <w:r>
+        <w:rPr>
+          <w:rFonts w:cstheme="minorHAnsi"/>
+          <w:sz w:val="24"/>
+          <w:szCs w:val="24"/>
+          <w:lang w:val="en-AU" w:eastAsia="en-AU"/>
+        </w:rPr>
+        <w:t>Mark</w:t>
       </w:r>
     </w:p>
     <w:p/>
@@ -2742,6 +3072,7 @@
     <w:lsdException w:name="HTML Sample" w:semiHidden="1" w:unhideWhenUsed="1"/>
     <w:lsdException w:name="HTML Typewriter" w:semiHidden="1" w:unhideWhenUsed="1"/>
     <w:lsdException w:name="HTML Variable" w:semiHidden="1" w:unhideWhenUsed="1"/>
+    <w:lsdException w:name="Normal Table" w:semiHidden="1" w:unhideWhenUsed="1"/>
     <w:lsdException w:name="annotation subject" w:semiHidden="1" w:unhideWhenUsed="1"/>
     <w:lsdException w:name="No List" w:semiHidden="1" w:unhideWhenUsed="1"/>
     <w:lsdException w:name="Outline List 1" w:semiHidden="1" w:unhideWhenUsed="1"/>
@@ -2788,8 +3119,10 @@
     <w:lsdException w:name="Table Subtle 2" w:semiHidden="1" w:unhideWhenUsed="1"/>
     <w:lsdException w:name="Table Web 1" w:semiHidden="1" w:unhideWhenUsed="1"/>
     <w:lsdException w:name="Table Web 2" w:semiHidden="1" w:unhideWhenUsed="1"/>
+    <w:lsdException w:name="Table Web 3" w:semiHidden="1" w:unhideWhenUsed="1"/>
     <w:lsdException w:name="Balloon Text" w:semiHidden="1" w:unhideWhenUsed="1"/>
     <w:lsdException w:name="Table Grid" w:uiPriority="59"/>
+    <w:lsdException w:name="Table Theme" w:semiHidden="1" w:unhideWhenUsed="1"/>
     <w:lsdException w:name="Placeholder Text" w:semiHidden="1"/>
     <w:lsdException w:name="No Spacing" w:uiPriority="1" w:qFormat="1"/>
     <w:lsdException w:name="Light Shading" w:uiPriority="60"/>

</xml_diff>